<commit_message>
Circle Language Spec: System Objects: * System Command Call Notations article: Explicit Get & Set section: Add a sentence to excuse that it is about more system commmand combo's than just Get and Set. * System Command Call Notations Construct Drafts article: Make assignment direction consistent with new ideas about them. * Connectors & Connections article: Use identifiers like "Get Object" instead of "Set Object".
</commit_message>
<xml_diff>
--- a/1.1. Circle Language Spec/07. System Objects/4. Connectors & Connections.docx
+++ b/1.1. Circle Language Spec/07. System Objects/4. Connectors & Connections.docx
@@ -36,8 +36,6 @@
             <w:pPr>
               <w:pStyle w:val="Heading1"/>
             </w:pPr>
-            <w:bookmarkStart w:id="0" w:name="_GoBack"/>
-            <w:bookmarkEnd w:id="0"/>
             <w:r>
               <w:t>Circle Language Spec: System Objects</w:t>
             </w:r>
@@ -80,7 +78,7 @@
           <w:noProof/>
         </w:rPr>
         <w:drawing>
-          <wp:inline distT="0" distB="0" distL="0" distR="0">
+          <wp:inline distT="0" distB="0" distL="0" distR="0" wp14:anchorId="6881AC2C" wp14:editId="51B70606">
             <wp:extent cx="929640" cy="954405"/>
             <wp:effectExtent l="0" t="0" r="0" b="0"/>
             <wp:docPr id="4" name="Picture 4"/>
@@ -166,7 +164,7 @@
           <w:noProof/>
         </w:rPr>
         <w:drawing>
-          <wp:inline distT="0" distB="0" distL="0" distR="0">
+          <wp:inline distT="0" distB="0" distL="0" distR="0" wp14:anchorId="756EFF8D" wp14:editId="3E4EA93A">
             <wp:extent cx="929640" cy="642620"/>
             <wp:effectExtent l="0" t="0" r="0" b="0"/>
             <wp:docPr id="5" name="Picture 5"/>
@@ -250,7 +248,13 @@
         <w:rPr>
           <w:rStyle w:val="CodeChar"/>
         </w:rPr>
-        <w:t xml:space="preserve">Object Get </w:t>
+        <w:t>Get Object</w:t>
+      </w:r>
+      <w:r>
+        <w:rPr>
+          <w:rStyle w:val="CodeChar"/>
+        </w:rPr>
+        <w:t xml:space="preserve"> </w:t>
       </w:r>
       <w:r>
         <w:t xml:space="preserve">connector. It represents the </w:t>
@@ -259,7 +263,13 @@
         <w:rPr>
           <w:rStyle w:val="CodeChar"/>
         </w:rPr>
-        <w:t xml:space="preserve">Object Get </w:t>
+        <w:t>Get Object</w:t>
+      </w:r>
+      <w:r>
+        <w:rPr>
+          <w:rStyle w:val="CodeChar"/>
+        </w:rPr>
+        <w:t xml:space="preserve"> </w:t>
       </w:r>
       <w:r>
         <w:t xml:space="preserve">system </w:t>
@@ -271,7 +281,7 @@
         <w:rPr>
           <w:rStyle w:val="CodeChar"/>
         </w:rPr>
-        <w:t>Object Get</w:t>
+        <w:t>Get Object</w:t>
       </w:r>
       <w:r>
         <w:t>:</w:t>
@@ -291,7 +301,7 @@
           <w:noProof/>
         </w:rPr>
         <w:drawing>
-          <wp:inline distT="0" distB="0" distL="0" distR="0">
+          <wp:inline distT="0" distB="0" distL="0" distR="0" wp14:anchorId="6ABEEA36" wp14:editId="392C1925">
             <wp:extent cx="1269365" cy="577850"/>
             <wp:effectExtent l="0" t="0" r="0" b="0"/>
             <wp:docPr id="2" name="Picture 2"/>
@@ -372,7 +382,7 @@
           <w:noProof/>
         </w:rPr>
         <w:drawing>
-          <wp:inline distT="0" distB="0" distL="0" distR="0">
+          <wp:inline distT="0" distB="0" distL="0" distR="0" wp14:anchorId="6BCD801F" wp14:editId="45B923BE">
             <wp:extent cx="1050290" cy="534670"/>
             <wp:effectExtent l="0" t="0" r="0" b="0"/>
             <wp:docPr id="3" name="Picture 3"/>
@@ -458,7 +468,7 @@
           <w:noProof/>
         </w:rPr>
         <w:drawing>
-          <wp:inline distT="0" distB="0" distL="0" distR="0">
+          <wp:inline distT="0" distB="0" distL="0" distR="0" wp14:anchorId="6A9CFAE0" wp14:editId="23514ED3">
             <wp:extent cx="1019175" cy="515620"/>
             <wp:effectExtent l="0" t="0" r="0" b="0"/>
             <wp:docPr id="6" name="Picture 6"/>
@@ -553,7 +563,7 @@
           <w:noProof/>
         </w:rPr>
         <w:drawing>
-          <wp:inline distT="0" distB="0" distL="0" distR="0">
+          <wp:inline distT="0" distB="0" distL="0" distR="0" wp14:anchorId="0149BA44" wp14:editId="047B6C5E">
             <wp:extent cx="1677670" cy="850900"/>
             <wp:effectExtent l="0" t="0" r="0" b="0"/>
             <wp:docPr id="1" name="Picture 2"/>
@@ -677,7 +687,7 @@
               <w:jc w:val="center"/>
             </w:pPr>
             <w:r>
-              <w:t>Object Get</w:t>
+              <w:t>Get Object</w:t>
             </w:r>
           </w:p>
         </w:tc>
@@ -694,7 +704,7 @@
               <w:jc w:val="center"/>
             </w:pPr>
             <w:r>
-              <w:t>Object Set</w:t>
+              <w:t>Set Object</w:t>
             </w:r>
           </w:p>
         </w:tc>
@@ -716,7 +726,7 @@
                 <w:noProof/>
               </w:rPr>
               <w:drawing>
-                <wp:inline distT="0" distB="0" distL="0" distR="0">
+                <wp:inline distT="0" distB="0" distL="0" distR="0" wp14:anchorId="0DF90554" wp14:editId="254E28D0">
                   <wp:extent cx="929640" cy="642620"/>
                   <wp:effectExtent l="0" t="0" r="0" b="0"/>
                   <wp:docPr id="7" name="Picture 7"/>
@@ -783,7 +793,7 @@
                 <w:noProof/>
               </w:rPr>
               <w:drawing>
-                <wp:inline distT="0" distB="0" distL="0" distR="0">
+                <wp:inline distT="0" distB="0" distL="0" distR="0" wp14:anchorId="42807E19" wp14:editId="56725C86">
                   <wp:extent cx="803275" cy="642620"/>
                   <wp:effectExtent l="0" t="0" r="0" b="0"/>
                   <wp:docPr id="8" name="Picture 8"/>
@@ -922,7 +932,7 @@
                 <w:noProof/>
               </w:rPr>
               <w:drawing>
-                <wp:inline distT="0" distB="0" distL="0" distR="0">
+                <wp:inline distT="0" distB="0" distL="0" distR="0" wp14:anchorId="7C54598B" wp14:editId="4AFC13AB">
                   <wp:extent cx="1071880" cy="537210"/>
                   <wp:effectExtent l="0" t="0" r="0" b="0"/>
                   <wp:docPr id="9" name="Picture 9"/>
@@ -988,7 +998,7 @@
                 <w:noProof/>
               </w:rPr>
               <w:drawing>
-                <wp:inline distT="0" distB="0" distL="0" distR="0">
+                <wp:inline distT="0" distB="0" distL="0" distR="0" wp14:anchorId="438B6FCC" wp14:editId="574CB56E">
                   <wp:extent cx="975995" cy="599440"/>
                   <wp:effectExtent l="0" t="0" r="0" b="0"/>
                   <wp:docPr id="10" name="Picture 10"/>
@@ -1081,7 +1091,7 @@
               <w:jc w:val="center"/>
             </w:pPr>
             <w:r>
-              <w:t>Class Set</w:t>
+              <w:t>Set Class</w:t>
             </w:r>
           </w:p>
         </w:tc>
@@ -1117,7 +1127,7 @@
                 <w:noProof/>
               </w:rPr>
               <w:drawing>
-                <wp:inline distT="0" distB="0" distL="0" distR="0">
+                <wp:inline distT="0" distB="0" distL="0" distR="0" wp14:anchorId="34D93260" wp14:editId="0B6E588E">
                   <wp:extent cx="967105" cy="661035"/>
                   <wp:effectExtent l="0" t="0" r="0" b="0"/>
                   <wp:docPr id="11" name="Picture 11"/>
@@ -1224,10 +1234,7 @@
               <w:jc w:val="center"/>
             </w:pPr>
             <w:r>
-              <w:t>Object-</w:t>
-            </w:r>
-            <w:r>
-              <w:t>Class Get</w:t>
+              <w:t>Object-Bound Get Class</w:t>
             </w:r>
           </w:p>
         </w:tc>
@@ -1244,10 +1251,7 @@
               <w:jc w:val="center"/>
             </w:pPr>
             <w:r>
-              <w:t>Reference-</w:t>
-            </w:r>
-            <w:r>
-              <w:t>Class Get</w:t>
+              <w:t>Reference-Bound Get Class</w:t>
             </w:r>
           </w:p>
         </w:tc>
@@ -1269,7 +1273,7 @@
                 <w:noProof/>
               </w:rPr>
               <w:drawing>
-                <wp:inline distT="0" distB="0" distL="0" distR="0">
+                <wp:inline distT="0" distB="0" distL="0" distR="0" wp14:anchorId="23480499" wp14:editId="1CE52039">
                   <wp:extent cx="1065530" cy="624205"/>
                   <wp:effectExtent l="0" t="0" r="0" b="0"/>
                   <wp:docPr id="12" name="Picture 12"/>
@@ -1335,7 +1339,7 @@
                 <w:noProof/>
               </w:rPr>
               <w:drawing>
-                <wp:inline distT="0" distB="0" distL="0" distR="0">
+                <wp:inline distT="0" distB="0" distL="0" distR="0" wp14:anchorId="1D11FEDB" wp14:editId="566ACA5C">
                   <wp:extent cx="1040765" cy="599440"/>
                   <wp:effectExtent l="0" t="0" r="0" b="0"/>
                   <wp:docPr id="13" name="Picture 13"/>
@@ -1428,7 +1432,7 @@
               <w:jc w:val="center"/>
             </w:pPr>
             <w:r>
-              <w:t>Value Get</w:t>
+              <w:t>Get Value</w:t>
             </w:r>
           </w:p>
         </w:tc>
@@ -1445,7 +1449,7 @@
               <w:jc w:val="center"/>
             </w:pPr>
             <w:r>
-              <w:t>Value Set</w:t>
+              <w:t>Set Value</w:t>
             </w:r>
           </w:p>
         </w:tc>
@@ -1467,7 +1471,7 @@
                 <w:noProof/>
               </w:rPr>
               <w:drawing>
-                <wp:inline distT="0" distB="0" distL="0" distR="0">
+                <wp:inline distT="0" distB="0" distL="0" distR="0" wp14:anchorId="59E20B1B" wp14:editId="4FD0E2EC">
                   <wp:extent cx="963930" cy="543560"/>
                   <wp:effectExtent l="0" t="0" r="0" b="0"/>
                   <wp:docPr id="14" name="Picture 14"/>
@@ -1533,7 +1537,7 @@
                 <w:noProof/>
               </w:rPr>
               <w:drawing>
-                <wp:inline distT="0" distB="0" distL="0" distR="0">
+                <wp:inline distT="0" distB="0" distL="0" distR="0" wp14:anchorId="1B9E68F4" wp14:editId="272D1DBA">
                   <wp:extent cx="994410" cy="639445"/>
                   <wp:effectExtent l="0" t="0" r="0" b="0"/>
                   <wp:docPr id="15" name="Picture 15"/>
@@ -1626,7 +1630,7 @@
               <w:jc w:val="center"/>
             </w:pPr>
             <w:r>
-              <w:t>Data Get</w:t>
+              <w:t>Get Data</w:t>
             </w:r>
           </w:p>
         </w:tc>
@@ -1643,7 +1647,7 @@
               <w:jc w:val="center"/>
             </w:pPr>
             <w:r>
-              <w:t>Data Set</w:t>
+              <w:t>Set Data</w:t>
             </w:r>
           </w:p>
         </w:tc>
@@ -1665,7 +1669,7 @@
                 <w:noProof/>
               </w:rPr>
               <w:drawing>
-                <wp:inline distT="0" distB="0" distL="0" distR="0">
+                <wp:inline distT="0" distB="0" distL="0" distR="0" wp14:anchorId="08DA2E2F" wp14:editId="352A6ABC">
                   <wp:extent cx="1050290" cy="457200"/>
                   <wp:effectExtent l="0" t="0" r="0" b="0"/>
                   <wp:docPr id="16" name="Picture 16"/>
@@ -1731,7 +1735,7 @@
                 <w:noProof/>
               </w:rPr>
               <w:drawing>
-                <wp:inline distT="0" distB="0" distL="0" distR="0">
+                <wp:inline distT="0" distB="0" distL="0" distR="0" wp14:anchorId="374D87D6" wp14:editId="3460F8E8">
                   <wp:extent cx="1000760" cy="469265"/>
                   <wp:effectExtent l="0" t="0" r="0" b="0"/>
                   <wp:docPr id="17" name="Picture 17"/>
@@ -1824,7 +1828,7 @@
               <w:jc w:val="center"/>
             </w:pPr>
             <w:r>
-              <w:t>Clone (2) Get</w:t>
+              <w:t>Get Clone (2)</w:t>
             </w:r>
           </w:p>
         </w:tc>
@@ -1840,12 +1844,11 @@
               <w:ind w:left="0"/>
               <w:jc w:val="center"/>
             </w:pPr>
-            <w:r>
-              <w:t>Clone (2)</w:t>
-            </w:r>
-            <w:r>
-              <w:t xml:space="preserve"> Set</w:t>
-            </w:r>
+            <w:bookmarkStart w:id="0" w:name="_GoBack"/>
+            <w:r>
+              <w:t>Set Clone (2)</w:t>
+            </w:r>
+            <w:bookmarkEnd w:id="0"/>
           </w:p>
         </w:tc>
       </w:tr>
@@ -1866,7 +1869,7 @@
                 <w:noProof/>
               </w:rPr>
               <w:drawing>
-                <wp:inline distT="0" distB="0" distL="0" distR="0">
+                <wp:inline distT="0" distB="0" distL="0" distR="0" wp14:anchorId="07399FCC" wp14:editId="48B3FB79">
                   <wp:extent cx="1161415" cy="654685"/>
                   <wp:effectExtent l="0" t="0" r="0" b="0"/>
                   <wp:docPr id="18" name="Picture 18"/>
@@ -1932,7 +1935,7 @@
                 <w:noProof/>
               </w:rPr>
               <w:drawing>
-                <wp:inline distT="0" distB="0" distL="0" distR="0">
+                <wp:inline distT="0" distB="0" distL="0" distR="0" wp14:anchorId="3BC32ACC" wp14:editId="494DA5C8">
                   <wp:extent cx="1056640" cy="667385"/>
                   <wp:effectExtent l="0" t="0" r="0" b="0"/>
                   <wp:docPr id="19" name="Picture 19"/>
@@ -2064,7 +2067,7 @@
                 <w:noProof/>
               </w:rPr>
               <w:drawing>
-                <wp:inline distT="0" distB="0" distL="0" distR="0">
+                <wp:inline distT="0" distB="0" distL="0" distR="0" wp14:anchorId="42DDC30C" wp14:editId="50907195">
                   <wp:extent cx="1050290" cy="534670"/>
                   <wp:effectExtent l="0" t="0" r="0" b="0"/>
                   <wp:docPr id="20" name="Picture 20"/>
@@ -2130,7 +2133,7 @@
                 <w:noProof/>
               </w:rPr>
               <w:drawing>
-                <wp:inline distT="0" distB="0" distL="0" distR="0">
+                <wp:inline distT="0" distB="0" distL="0" distR="0" wp14:anchorId="5062533E" wp14:editId="672063DD">
                   <wp:extent cx="1096645" cy="621030"/>
                   <wp:effectExtent l="0" t="0" r="0" b="0"/>
                   <wp:docPr id="21" name="Picture 21"/>
@@ -2258,7 +2261,7 @@
                 <w:noProof/>
               </w:rPr>
               <w:drawing>
-                <wp:inline distT="0" distB="0" distL="0" distR="0">
+                <wp:inline distT="0" distB="0" distL="0" distR="0" wp14:anchorId="60A3F62A" wp14:editId="0D27A425">
                   <wp:extent cx="945515" cy="488315"/>
                   <wp:effectExtent l="0" t="0" r="0" b="0"/>
                   <wp:docPr id="22" name="Picture 22"/>
@@ -2404,7 +2407,7 @@
                 <w:noProof/>
               </w:rPr>
               <w:drawing>
-                <wp:inline distT="0" distB="0" distL="0" distR="0">
+                <wp:inline distT="0" distB="0" distL="0" distR="0" wp14:anchorId="44D0CEB9" wp14:editId="19975A4A">
                   <wp:extent cx="1146175" cy="902335"/>
                   <wp:effectExtent l="0" t="0" r="0" b="0"/>
                   <wp:docPr id="23" name="Picture 23"/>
@@ -2471,7 +2474,7 @@
                 <w:noProof/>
               </w:rPr>
               <w:drawing>
-                <wp:inline distT="0" distB="0" distL="0" distR="0">
+                <wp:inline distT="0" distB="0" distL="0" distR="0" wp14:anchorId="5E6F7C82" wp14:editId="760866D5">
                   <wp:extent cx="1096645" cy="972820"/>
                   <wp:effectExtent l="0" t="0" r="0" b="0"/>
                   <wp:docPr id="24" name="Picture 24"/>
@@ -2609,7 +2612,7 @@
               <w:jc w:val="center"/>
             </w:pPr>
             <w:r>
-              <w:t>Object Get</w:t>
+              <w:t>Get Object</w:t>
             </w:r>
           </w:p>
         </w:tc>
@@ -2626,7 +2629,7 @@
               <w:jc w:val="center"/>
             </w:pPr>
             <w:r>
-              <w:t>Object Set</w:t>
+              <w:t>Set Object</w:t>
             </w:r>
           </w:p>
         </w:tc>
@@ -2648,7 +2651,7 @@
                 <w:noProof/>
               </w:rPr>
               <w:drawing>
-                <wp:inline distT="0" distB="0" distL="0" distR="0" wp14:anchorId="5AD65DED" wp14:editId="6CDE2AFB">
+                <wp:inline distT="0" distB="0" distL="0" distR="0" wp14:anchorId="3B5DF0E4" wp14:editId="1DEF29E1">
                   <wp:extent cx="1269365" cy="577850"/>
                   <wp:effectExtent l="0" t="0" r="0" b="0"/>
                   <wp:docPr id="25" name="Picture 25"/>
@@ -2714,7 +2717,7 @@
                 <w:noProof/>
               </w:rPr>
               <w:drawing>
-                <wp:inline distT="0" distB="0" distL="0" distR="0" wp14:anchorId="2223CFE1" wp14:editId="52EAA568">
+                <wp:inline distT="0" distB="0" distL="0" distR="0" wp14:anchorId="7B26686A" wp14:editId="0B8095E2">
                   <wp:extent cx="1310005" cy="581025"/>
                   <wp:effectExtent l="0" t="0" r="0" b="0"/>
                   <wp:docPr id="26" name="Picture 26"/>
@@ -2824,7 +2827,7 @@
               <w:jc w:val="center"/>
             </w:pPr>
             <w:r>
-              <w:t>Class Set</w:t>
+              <w:t>Set Class</w:t>
             </w:r>
           </w:p>
         </w:tc>
@@ -2846,7 +2849,7 @@
                 <w:noProof/>
               </w:rPr>
               <w:drawing>
-                <wp:inline distT="0" distB="0" distL="0" distR="0" wp14:anchorId="0ED8693E" wp14:editId="1F4A1690">
+                <wp:inline distT="0" distB="0" distL="0" distR="0" wp14:anchorId="5F02BDD1" wp14:editId="0738D60B">
                   <wp:extent cx="1263650" cy="561975"/>
                   <wp:effectExtent l="0" t="0" r="0" b="0"/>
                   <wp:docPr id="27" name="Picture 27"/>
@@ -2912,7 +2915,7 @@
                 <w:noProof/>
               </w:rPr>
               <w:drawing>
-                <wp:inline distT="0" distB="0" distL="0" distR="0" wp14:anchorId="78505E23" wp14:editId="3E385E06">
+                <wp:inline distT="0" distB="0" distL="0" distR="0" wp14:anchorId="2A7812AE" wp14:editId="5B7156E8">
                   <wp:extent cx="1247775" cy="549910"/>
                   <wp:effectExtent l="0" t="0" r="0" b="0"/>
                   <wp:docPr id="28" name="Picture 28"/>
@@ -3003,7 +3006,10 @@
               <w:jc w:val="center"/>
             </w:pPr>
             <w:r>
-              <w:t xml:space="preserve">Value Get </w:t>
+              <w:t>Get Value</w:t>
+            </w:r>
+            <w:r>
+              <w:t xml:space="preserve"> </w:t>
             </w:r>
           </w:p>
         </w:tc>
@@ -3020,7 +3026,7 @@
               <w:jc w:val="center"/>
             </w:pPr>
             <w:r>
-              <w:t>Value Set</w:t>
+              <w:t>Set Value</w:t>
             </w:r>
           </w:p>
         </w:tc>
@@ -3042,7 +3048,7 @@
                 <w:noProof/>
               </w:rPr>
               <w:drawing>
-                <wp:inline distT="0" distB="0" distL="0" distR="0" wp14:anchorId="137BE905" wp14:editId="13A71A51">
+                <wp:inline distT="0" distB="0" distL="0" distR="0" wp14:anchorId="261FD6E1" wp14:editId="2E832BFD">
                   <wp:extent cx="1121410" cy="500380"/>
                   <wp:effectExtent l="0" t="0" r="0" b="0"/>
                   <wp:docPr id="29" name="Picture 29"/>
@@ -3108,7 +3114,7 @@
                 <w:noProof/>
               </w:rPr>
               <w:drawing>
-                <wp:inline distT="0" distB="0" distL="0" distR="0" wp14:anchorId="0CA9636E" wp14:editId="595829CF">
+                <wp:inline distT="0" distB="0" distL="0" distR="0" wp14:anchorId="793B4FDD" wp14:editId="7373D202">
                   <wp:extent cx="1130935" cy="561975"/>
                   <wp:effectExtent l="0" t="0" r="0" b="0"/>
                   <wp:docPr id="30" name="Picture 30"/>
@@ -3201,10 +3207,7 @@
               <w:jc w:val="center"/>
             </w:pPr>
             <w:r>
-              <w:t>Clone (2)</w:t>
-            </w:r>
-            <w:r>
-              <w:t xml:space="preserve"> Get</w:t>
+              <w:t>Get Clone (2)</w:t>
             </w:r>
           </w:p>
         </w:tc>
@@ -3221,10 +3224,7 @@
               <w:jc w:val="center"/>
             </w:pPr>
             <w:r>
-              <w:t>Clone (2)</w:t>
-            </w:r>
-            <w:r>
-              <w:t xml:space="preserve"> Set</w:t>
+              <w:t>Set Clone (2)</w:t>
             </w:r>
           </w:p>
         </w:tc>
@@ -3246,7 +3246,7 @@
                 <w:noProof/>
               </w:rPr>
               <w:drawing>
-                <wp:inline distT="0" distB="0" distL="0" distR="0" wp14:anchorId="2648C28B" wp14:editId="505C07E4">
+                <wp:inline distT="0" distB="0" distL="0" distR="0" wp14:anchorId="3D4C9954" wp14:editId="3EA2F612">
                   <wp:extent cx="1106170" cy="503555"/>
                   <wp:effectExtent l="0" t="0" r="0" b="0"/>
                   <wp:docPr id="31" name="Picture 31"/>
@@ -3312,7 +3312,7 @@
                 <w:noProof/>
               </w:rPr>
               <w:drawing>
-                <wp:inline distT="0" distB="0" distL="0" distR="0" wp14:anchorId="75A794E9" wp14:editId="39089BBE">
+                <wp:inline distT="0" distB="0" distL="0" distR="0" wp14:anchorId="0CC6E01E" wp14:editId="44908EA1">
                   <wp:extent cx="1096645" cy="543560"/>
                   <wp:effectExtent l="0" t="0" r="0" b="0"/>
                   <wp:docPr id="32" name="Picture 32"/>
@@ -3442,7 +3442,7 @@
                 <w:noProof/>
               </w:rPr>
               <w:drawing>
-                <wp:inline distT="0" distB="0" distL="0" distR="0" wp14:anchorId="1A4B8D7C" wp14:editId="5F7F9022">
+                <wp:inline distT="0" distB="0" distL="0" distR="0" wp14:anchorId="78BC8503" wp14:editId="7347ABB6">
                   <wp:extent cx="1081405" cy="692150"/>
                   <wp:effectExtent l="0" t="0" r="0" b="0"/>
                   <wp:docPr id="33" name="Picture 33"/>
@@ -3509,7 +3509,7 @@
                 <w:noProof/>
               </w:rPr>
               <w:drawing>
-                <wp:inline distT="0" distB="0" distL="0" distR="0" wp14:anchorId="3BC94A22" wp14:editId="342DD5C4">
+                <wp:inline distT="0" distB="0" distL="0" distR="0" wp14:anchorId="1F936D6A" wp14:editId="75D93E91">
                   <wp:extent cx="1167765" cy="874395"/>
                   <wp:effectExtent l="0" t="0" r="0" b="0"/>
                   <wp:docPr id="34" name="Picture 34"/>
@@ -3642,7 +3642,7 @@
                 <w:noProof/>
               </w:rPr>
               <w:drawing>
-                <wp:inline distT="0" distB="0" distL="0" distR="0" wp14:anchorId="5D6E8AC1" wp14:editId="74CE040C">
+                <wp:inline distT="0" distB="0" distL="0" distR="0" wp14:anchorId="2A423052" wp14:editId="48448624">
                   <wp:extent cx="475615" cy="404495"/>
                   <wp:effectExtent l="0" t="0" r="0" b="0"/>
                   <wp:docPr id="35" name="Picture 35"/>
@@ -3709,7 +3709,7 @@
                 <w:noProof/>
               </w:rPr>
               <w:drawing>
-                <wp:inline distT="0" distB="0" distL="0" distR="0" wp14:anchorId="1E7E3CD1" wp14:editId="6BEFEC86">
+                <wp:inline distT="0" distB="0" distL="0" distR="0" wp14:anchorId="07DAF071" wp14:editId="7546DEF6">
                   <wp:extent cx="414020" cy="395605"/>
                   <wp:effectExtent l="0" t="0" r="0" b="0"/>
                   <wp:docPr id="36" name="Picture 36"/>
@@ -3836,7 +3836,7 @@
                 <w:noProof/>
               </w:rPr>
               <w:drawing>
-                <wp:inline distT="0" distB="0" distL="0" distR="0" wp14:anchorId="6E51BF45" wp14:editId="5123BE2A">
+                <wp:inline distT="0" distB="0" distL="0" distR="0" wp14:anchorId="3AE4813F" wp14:editId="6B3F2DB8">
                   <wp:extent cx="824865" cy="466725"/>
                   <wp:effectExtent l="0" t="0" r="0" b="0"/>
                   <wp:docPr id="37" name="Picture 37"/>
@@ -3980,7 +3980,7 @@
                 <w:noProof/>
               </w:rPr>
               <w:drawing>
-                <wp:inline distT="0" distB="0" distL="0" distR="0" wp14:anchorId="63433416" wp14:editId="2432203D">
+                <wp:inline distT="0" distB="0" distL="0" distR="0" wp14:anchorId="71C9D1E5" wp14:editId="66862750">
                   <wp:extent cx="1217295" cy="960755"/>
                   <wp:effectExtent l="0" t="0" r="0" b="0"/>
                   <wp:docPr id="38" name="Picture 38"/>
@@ -4047,7 +4047,7 @@
                 <w:noProof/>
               </w:rPr>
               <w:drawing>
-                <wp:inline distT="0" distB="0" distL="0" distR="0" wp14:anchorId="320B7B62" wp14:editId="7D89336B">
+                <wp:inline distT="0" distB="0" distL="0" distR="0" wp14:anchorId="439F2245" wp14:editId="4AF294B8">
                   <wp:extent cx="1106170" cy="979170"/>
                   <wp:effectExtent l="0" t="0" r="0" b="0"/>
                   <wp:docPr id="39" name="Picture 39"/>
@@ -4115,7 +4115,13 @@
         <w:rPr>
           <w:rStyle w:val="CodeChar"/>
         </w:rPr>
-        <w:t xml:space="preserve">Object Set </w:t>
+        <w:t>Set Object</w:t>
+      </w:r>
+      <w:r>
+        <w:rPr>
+          <w:rStyle w:val="CodeChar"/>
+        </w:rPr>
+        <w:t xml:space="preserve"> </w:t>
       </w:r>
       <w:r>
         <w:t>connection is an outward connection.</w:t>
@@ -4135,7 +4141,7 @@
           <w:noProof/>
         </w:rPr>
         <w:drawing>
-          <wp:inline distT="0" distB="0" distL="0" distR="0" wp14:anchorId="13868164" wp14:editId="2A1E9400">
+          <wp:inline distT="0" distB="0" distL="0" distR="0" wp14:anchorId="57404703" wp14:editId="57F114B5">
             <wp:extent cx="1310005" cy="581025"/>
             <wp:effectExtent l="0" t="0" r="0" b="0"/>
             <wp:docPr id="40" name="Picture 40"/>
@@ -4204,7 +4210,7 @@
           <w:noProof/>
         </w:rPr>
         <w:drawing>
-          <wp:inline distT="0" distB="0" distL="0" distR="0" wp14:anchorId="72208017" wp14:editId="63DEE61E">
+          <wp:inline distT="0" distB="0" distL="0" distR="0" wp14:anchorId="56B43CB1" wp14:editId="5B894371">
             <wp:extent cx="1269365" cy="577850"/>
             <wp:effectExtent l="0" t="0" r="0" b="0"/>
             <wp:docPr id="41" name="Picture 41"/>
@@ -4287,7 +4293,7 @@
           <w:noProof/>
         </w:rPr>
         <w:drawing>
-          <wp:inline distT="0" distB="0" distL="0" distR="0" wp14:anchorId="792EFF29" wp14:editId="1AFFC82D">
+          <wp:inline distT="0" distB="0" distL="0" distR="0" wp14:anchorId="3BED2A88" wp14:editId="14856D23">
             <wp:extent cx="2011045" cy="1019175"/>
             <wp:effectExtent l="0" t="0" r="0" b="0"/>
             <wp:docPr id="42" name="Picture 42"/>
@@ -4405,7 +4411,7 @@
           <w:noProof/>
         </w:rPr>
         <w:drawing>
-          <wp:inline distT="0" distB="0" distL="0" distR="0" wp14:anchorId="61AF189F" wp14:editId="15508765">
+          <wp:inline distT="0" distB="0" distL="0" distR="0" wp14:anchorId="5DB8A75D" wp14:editId="0FF977D9">
             <wp:extent cx="1732915" cy="809625"/>
             <wp:effectExtent l="0" t="0" r="0" b="0"/>
             <wp:docPr id="43" name="Picture 43"/>
@@ -4609,7 +4615,7 @@
         <w:rPr>
           <w:rStyle w:val="CodeChar"/>
         </w:rPr>
-        <w:t>Class Set</w:t>
+        <w:t>Set Class</w:t>
       </w:r>
       <w:r>
         <w:t xml:space="preserve"> </w:t>
@@ -4718,13 +4724,13 @@
         <w:rPr>
           <w:rStyle w:val="CodeChar"/>
         </w:rPr>
-        <w:t xml:space="preserve">Object </w:t>
+        <w:t>Get Object</w:t>
       </w:r>
       <w:r>
         <w:rPr>
           <w:rStyle w:val="CodeChar"/>
         </w:rPr>
-        <w:t xml:space="preserve">Get </w:t>
+        <w:t xml:space="preserve"> </w:t>
       </w:r>
       <w:r>
         <w:t xml:space="preserve">is inward, while </w:t>
@@ -4733,19 +4739,13 @@
         <w:rPr>
           <w:rStyle w:val="CodeChar"/>
         </w:rPr>
-        <w:t xml:space="preserve">Value </w:t>
+        <w:t>Get Value</w:t>
       </w:r>
       <w:r>
         <w:rPr>
           <w:rStyle w:val="CodeChar"/>
         </w:rPr>
-        <w:t>G</w:t>
-      </w:r>
-      <w:r>
-        <w:rPr>
-          <w:rStyle w:val="CodeChar"/>
-        </w:rPr>
-        <w:t xml:space="preserve">et </w:t>
+        <w:t xml:space="preserve"> </w:t>
       </w:r>
       <w:r>
         <w:t xml:space="preserve">is </w:t>
@@ -4949,7 +4949,7 @@
               <w:jc w:val="center"/>
             </w:pPr>
             <w:r>
-              <w:t>Data Get</w:t>
+              <w:t>Get Data</w:t>
             </w:r>
           </w:p>
         </w:tc>
@@ -4971,7 +4971,7 @@
                 <w:noProof/>
               </w:rPr>
               <w:drawing>
-                <wp:inline distT="0" distB="0" distL="0" distR="0" wp14:anchorId="4D66FC4A" wp14:editId="02E9917B">
+                <wp:inline distT="0" distB="0" distL="0" distR="0" wp14:anchorId="70778A3C" wp14:editId="34FF07CC">
                   <wp:extent cx="1278890" cy="553085"/>
                   <wp:effectExtent l="0" t="0" r="0" b="0"/>
                   <wp:docPr id="44" name="Picture 44"/>
@@ -5088,13 +5088,7 @@
         <w:rPr>
           <w:rStyle w:val="CodeChar"/>
         </w:rPr>
-        <w:t>Data</w:t>
-      </w:r>
-      <w:r>
-        <w:rPr>
-          <w:rStyle w:val="CodeChar"/>
-        </w:rPr>
-        <w:t xml:space="preserve"> Get</w:t>
+        <w:t>Get Data</w:t>
       </w:r>
       <w:r>
         <w:rPr>

</xml_diff>